<commit_message>
paralle updates to printed walkthrough
</commit_message>
<xml_diff>
--- a/walkthrough.docx
+++ b/walkthrough.docx
@@ -1066,7 +1066,25 @@
           <w:sz w:val="22"/>
           <w:szCs w:val="22"/>
         </w:rPr>
-        <w:t xml:space="preserve"> and try to enter the building, you’ll be stopped by a unicorn, which will demand proof of your experience -- a certain amount of XP, player level, gym trophies, and medals. You gain gym trophies by willing gym battles. Medals are awarded liberally for interacting with the environment; chances are that if you have all the other criteria satisfied, you will also have enough medals. Some examples of things that yield medals: taking </w:t>
+        <w:t xml:space="preserve"> and try to enter the building, you’ll be stopped by a unicorn, which will demand proof of your experience -- a certain amount of XP, player level, gym trophies, and medal</w:t>
+      </w:r>
+      <w:r>
+        <w:rPr>
+          <w:rFonts w:ascii="Arial" w:hAnsi="Arial" w:cs="Arial"/>
+          <w:color w:val="000000"/>
+          <w:sz w:val="22"/>
+          <w:szCs w:val="22"/>
+        </w:rPr>
+        <w:t>s. You gain gym trophies by winn</w:t>
+      </w:r>
+      <w:r>
+        <w:rPr>
+          <w:rFonts w:ascii="Arial" w:hAnsi="Arial" w:cs="Arial"/>
+          <w:color w:val="000000"/>
+          <w:sz w:val="22"/>
+          <w:szCs w:val="22"/>
+        </w:rPr>
+        <w:t xml:space="preserve">ing gym battles. Medals are awarded liberally for interacting with the environment; chances are that if you have all the other criteria satisfied, you will also have enough medals. Some examples of things that yield medals: taking </w:t>
       </w:r>
       <w:r>
         <w:rPr>
@@ -1287,7 +1305,25 @@
           <w:sz w:val="22"/>
           <w:szCs w:val="22"/>
         </w:rPr>
-        <w:t>you’ll want to look around. You’ll notice that there are two ways of navigating between floors of the building: stairs or elevator. The stairs run up the north side of the building. The elevator can be called (</w:t>
+        <w:t>you’ll want to look around. You’ll notice that there are two ways of navigating between floors of the building: stairs or elevator. The stairs run up the north side of the building. The elevator can be called</w:t>
+      </w:r>
+      <w:r>
+        <w:rPr>
+          <w:rFonts w:ascii="Arial" w:hAnsi="Arial" w:cs="Arial"/>
+          <w:color w:val="000000"/>
+          <w:sz w:val="22"/>
+          <w:szCs w:val="22"/>
+        </w:rPr>
+        <w:t xml:space="preserve"> by typing </w:t>
+      </w:r>
+      <w:r>
+        <w:rPr>
+          <w:rFonts w:ascii="Arial" w:hAnsi="Arial" w:cs="Arial"/>
+          <w:color w:val="000000"/>
+          <w:sz w:val="22"/>
+          <w:szCs w:val="22"/>
+        </w:rPr>
+        <w:t>(</w:t>
       </w:r>
       <w:r>
         <w:rPr>
@@ -1939,8 +1975,6 @@
           <w:szCs w:val="22"/>
         </w:rPr>
       </w:pPr>
-      <w:bookmarkStart w:id="0" w:name="_GoBack"/>
-      <w:bookmarkEnd w:id="0"/>
       <w:r>
         <w:rPr>
           <w:rFonts w:ascii="Arial" w:hAnsi="Arial" w:cs="Arial"/>
@@ -3782,7 +3816,16 @@
           <w:sz w:val="22"/>
           <w:szCs w:val="22"/>
         </w:rPr>
-        <w:t>Eventually, Pogomen start throwing pogoballs at you. If you are lucky, you might be able to</w:t>
+        <w:t>Eventually, p</w:t>
+      </w:r>
+      <w:r>
+        <w:rPr>
+          <w:rFonts w:ascii="Arial" w:hAnsi="Arial" w:cs="Arial"/>
+          <w:color w:val="000000"/>
+          <w:sz w:val="22"/>
+          <w:szCs w:val="22"/>
+        </w:rPr>
+        <w:t>ogomen start throwing pogoballs at you. If you are lucky, you might be able to</w:t>
       </w:r>
       <w:r>
         <w:rPr>
@@ -4281,8 +4324,19 @@
           <w:sz w:val="22"/>
           <w:szCs w:val="22"/>
         </w:rPr>
-        <w:t xml:space="preserve"> is not disabled, so you could check out each ending.</w:t>
-      </w:r>
+        <w:t xml:space="preserve"> is not disabled, so you could check out </w:t>
+      </w:r>
+      <w:r>
+        <w:rPr>
+          <w:rFonts w:ascii="Arial" w:hAnsi="Arial" w:cs="Arial"/>
+          <w:color w:val="000000"/>
+          <w:sz w:val="22"/>
+          <w:szCs w:val="22"/>
+        </w:rPr>
+        <w:t>other endings (although some depend on choices made earlier in the story and may not be reachable from this point).</w:t>
+      </w:r>
+      <w:bookmarkStart w:id="0" w:name="_GoBack"/>
+      <w:bookmarkEnd w:id="0"/>
     </w:p>
     <w:p>
       <w:pPr>

</xml_diff>